<commit_message>
Changed the main.cpp to create a user interface to select algoroithm
</commit_message>
<xml_diff>
--- a/Technical Description.docx
+++ b/Technical Description.docx
@@ -63,11 +63,2466 @@
     </w:p>
     <w:p>
       <w:r>
-        <w:t>Dynamic shared memory manager is a memory manager in which we have created a shared memory using a text file. The Shared memory is properly initialized and also its structure, which contains Headers, blocks, etc. This Shared memory is used for interprocess communication between threads of multiple processes in which multiple threads can write some information in the text file i.e. the shared memory and any thread can read the information of any other thread. Now all this communication will occur in a synchronized manner using a binary semaphore called mutex in which when a specific process locks i</w:t>
-      </w:r>
-      <w:r>
-        <w:t>n while accessing the shared memory then the lock through mutex can only be unlocked by that process only. Now assume t1,t2,t3 threads are writing some information in the text file starting from some specific starting block and acquired some number of blocks, which may lead to external fragmentation due to which the situation may arise in which we will not be able to allocate blocks to some process’s thread even though requested memory is still free because that memory is not in a contiguous manner. So we need to apply some memory allocation strategies like First fit, best fit, worst fit, next fit using which we can decide how to give the threads the memory inside the shared memory.</w:t>
-      </w:r>
+        <w:t xml:space="preserve">Dynamic shared memory manager is a memory manager in which we have created a shared memory using a text file. The Shared memory is properly initialized and also its structure, which contains Headers, blocks, etc. This Shared memory is used for </w:t>
+      </w:r>
+      <w:proofErr w:type="spellStart"/>
+      <w:r>
+        <w:t>interprocess</w:t>
+      </w:r>
+      <w:proofErr w:type="spellEnd"/>
+      <w:r>
+        <w:t xml:space="preserve"> communication between threads of multiple processes in which multiple threads can write some information in the text file i.e. the shared memory and any thread can read the information of any other thread. Now all this communication will occur in a synchronized manner using a binary semaphore called mutex in which when a specific process locks i</w:t>
+      </w:r>
+      <w:r>
+        <w:t>n while accessing the shared memory then the lock through mutex can only be unlocked by that process only. Now assume t</w:t>
+      </w:r>
+      <w:proofErr w:type="gramStart"/>
+      <w:r>
+        <w:t>1,t2,t</w:t>
+      </w:r>
+      <w:proofErr w:type="gramEnd"/>
+      <w:r>
+        <w:t xml:space="preserve">3 threads are writing some information in the text file starting from some specific starting block and acquired some number of blocks, which may lead to external fragmentation due to which the situation may arise in which we will not be able to allocate blocks to some process’s thread even though requested memory is still free because that memory is not in a contiguous manner. </w:t>
+      </w:r>
+      <w:proofErr w:type="gramStart"/>
+      <w:r>
+        <w:t>So</w:t>
+      </w:r>
+      <w:proofErr w:type="gramEnd"/>
+      <w:r>
+        <w:t xml:space="preserve"> we need to apply some memory allocation strategies like First fit, best fit, worst fit, next fit using which we can decide how to give the threads the memory inside the shared memory.</w:t>
+      </w:r>
+    </w:p>
+    <w:p>
+      <w:pPr>
+        <w:rPr>
+          <w:b/>
+          <w:bCs/>
+          <w:sz w:val="32"/>
+          <w:szCs w:val="32"/>
+        </w:rPr>
+      </w:pPr>
+      <w:r>
+        <w:rPr>
+          <w:b/>
+          <w:bCs/>
+          <w:sz w:val="32"/>
+          <w:szCs w:val="32"/>
+        </w:rPr>
+        <w:t xml:space="preserve">Steps followed in code – </w:t>
+      </w:r>
+    </w:p>
+    <w:p>
+      <w:pPr>
+        <w:rPr>
+          <w:b/>
+          <w:bCs/>
+        </w:rPr>
+      </w:pPr>
+      <w:r>
+        <w:rPr>
+          <w:b/>
+          <w:bCs/>
+        </w:rPr>
+        <w:t xml:space="preserve">1. Created the shared memory first – </w:t>
+      </w:r>
+    </w:p>
+    <w:p>
+      <w:proofErr w:type="gramStart"/>
+      <w:r>
+        <w:t>Firstly</w:t>
+      </w:r>
+      <w:proofErr w:type="gramEnd"/>
+      <w:r>
+        <w:t xml:space="preserve"> we have created a variable </w:t>
+      </w:r>
+      <w:proofErr w:type="spellStart"/>
+      <w:r>
+        <w:rPr>
+          <w:b/>
+          <w:bCs/>
+        </w:rPr>
+        <w:t>shm</w:t>
+      </w:r>
+      <w:proofErr w:type="spellEnd"/>
+      <w:r>
+        <w:rPr>
+          <w:b/>
+          <w:bCs/>
+        </w:rPr>
+        <w:t xml:space="preserve"> </w:t>
+      </w:r>
+      <w:r>
+        <w:t xml:space="preserve">type </w:t>
+      </w:r>
+      <w:proofErr w:type="spellStart"/>
+      <w:r>
+        <w:rPr>
+          <w:b/>
+          <w:bCs/>
+        </w:rPr>
+        <w:t>SharedMemory</w:t>
+      </w:r>
+      <w:proofErr w:type="spellEnd"/>
+      <w:r>
+        <w:rPr>
+          <w:b/>
+          <w:bCs/>
+        </w:rPr>
+        <w:t>(structure)</w:t>
+      </w:r>
+      <w:r>
+        <w:t xml:space="preserve"> </w:t>
+      </w:r>
+    </w:p>
+    <w:p>
+      <w:r>
+        <w:t xml:space="preserve">Find it in </w:t>
+      </w:r>
+      <w:proofErr w:type="spellStart"/>
+      <w:r>
+        <w:rPr>
+          <w:b/>
+          <w:bCs/>
+        </w:rPr>
+        <w:t>SharedMemory.h</w:t>
+      </w:r>
+      <w:proofErr w:type="spellEnd"/>
+      <w:r>
+        <w:rPr>
+          <w:b/>
+          <w:bCs/>
+        </w:rPr>
+        <w:t xml:space="preserve"> - </w:t>
+      </w:r>
+    </w:p>
+    <w:p>
+      <w:pPr>
+        <w:rPr>
+          <w:b/>
+          <w:bCs/>
+        </w:rPr>
+      </w:pPr>
+      <w:r>
+        <w:rPr>
+          <w:b/>
+          <w:bCs/>
+        </w:rPr>
+        <w:t xml:space="preserve">Shared Memory Structure – </w:t>
+      </w:r>
+    </w:p>
+    <w:p>
+      <w:proofErr w:type="spellStart"/>
+      <w:r>
+        <w:t>Fd</w:t>
+      </w:r>
+      <w:proofErr w:type="spellEnd"/>
+      <w:r>
+        <w:t xml:space="preserve"> (file descriptor) </w:t>
+      </w:r>
+      <w:r>
+        <w:sym w:font="Wingdings" w:char="F0E0"/>
+      </w:r>
+      <w:r>
+        <w:t xml:space="preserve"> </w:t>
+      </w:r>
+      <w:proofErr w:type="spellStart"/>
+      <w:r>
+        <w:t>fd</w:t>
+      </w:r>
+      <w:proofErr w:type="spellEnd"/>
+      <w:r>
+        <w:t xml:space="preserve"> uniquely identifies this shared memory object inside the OS</w:t>
+      </w:r>
+      <w:r>
+        <w:t>/</w:t>
+      </w:r>
+    </w:p>
+    <w:p>
+      <w:proofErr w:type="spellStart"/>
+      <w:r>
+        <w:t>shm</w:t>
+      </w:r>
+      <w:proofErr w:type="spellEnd"/>
+      <w:r>
+        <w:t xml:space="preserve"> size </w:t>
+      </w:r>
+      <w:r>
+        <w:sym w:font="Wingdings" w:char="F0E0"/>
+      </w:r>
+      <w:r>
+        <w:t xml:space="preserve"> </w:t>
+      </w:r>
+      <w:proofErr w:type="gramStart"/>
+      <w:r>
+        <w:t>tells</w:t>
+      </w:r>
+      <w:proofErr w:type="gramEnd"/>
+      <w:r>
+        <w:t xml:space="preserve"> about the size of overall shared memory</w:t>
+      </w:r>
+    </w:p>
+    <w:p>
+      <w:proofErr w:type="spellStart"/>
+      <w:r>
+        <w:t>shm_ptr</w:t>
+      </w:r>
+      <w:proofErr w:type="spellEnd"/>
+      <w:r>
+        <w:t xml:space="preserve"> </w:t>
+      </w:r>
+      <w:r>
+        <w:sym w:font="Wingdings" w:char="F0E0"/>
+      </w:r>
+      <w:r>
+        <w:t xml:space="preserve"> Base pointer to mapped memory region (result of </w:t>
+      </w:r>
+      <w:proofErr w:type="spellStart"/>
+      <w:proofErr w:type="gramStart"/>
+      <w:r>
+        <w:t>mmap</w:t>
+      </w:r>
+      <w:proofErr w:type="spellEnd"/>
+      <w:r>
+        <w:t>(</w:t>
+      </w:r>
+      <w:proofErr w:type="gramEnd"/>
+      <w:r>
+        <w:t>))</w:t>
+      </w:r>
+    </w:p>
+    <w:p>
+      <w:proofErr w:type="spellStart"/>
+      <w:r>
+        <w:t>MemoryHeader</w:t>
+      </w:r>
+      <w:proofErr w:type="spellEnd"/>
+      <w:r>
+        <w:t xml:space="preserve"> </w:t>
+      </w:r>
+      <w:r>
+        <w:t xml:space="preserve">header* </w:t>
+      </w:r>
+      <w:r>
+        <w:sym w:font="Wingdings" w:char="F0E0"/>
+      </w:r>
+      <w:r>
+        <w:t xml:space="preserve"> pointer to the shared memory region in shared memory</w:t>
+      </w:r>
+    </w:p>
+    <w:p>
+      <w:proofErr w:type="spellStart"/>
+      <w:r>
+        <w:lastRenderedPageBreak/>
+        <w:t>BlockInfo</w:t>
+      </w:r>
+      <w:proofErr w:type="spellEnd"/>
+      <w:r>
+        <w:t xml:space="preserve"> </w:t>
+      </w:r>
+      <w:proofErr w:type="spellStart"/>
+      <w:r>
+        <w:t>blockArray</w:t>
+      </w:r>
+      <w:proofErr w:type="spellEnd"/>
+      <w:r>
+        <w:t xml:space="preserve"> * </w:t>
+      </w:r>
+      <w:r>
+        <w:sym w:font="Wingdings" w:char="F0E0"/>
+      </w:r>
+      <w:r>
+        <w:t xml:space="preserve"> </w:t>
+      </w:r>
+      <w:r>
+        <w:t xml:space="preserve">Base pointer </w:t>
+      </w:r>
+      <w:proofErr w:type="gramStart"/>
+      <w:r>
+        <w:t>to  the</w:t>
+      </w:r>
+      <w:proofErr w:type="gramEnd"/>
+      <w:r>
+        <w:t xml:space="preserve"> array of </w:t>
+      </w:r>
+      <w:proofErr w:type="spellStart"/>
+      <w:r>
+        <w:t>blockInfo</w:t>
+      </w:r>
+      <w:proofErr w:type="spellEnd"/>
+      <w:r>
+        <w:t xml:space="preserve"> structures which will give us </w:t>
+      </w:r>
+      <w:proofErr w:type="gramStart"/>
+      <w:r>
+        <w:t>the  global</w:t>
+      </w:r>
+      <w:proofErr w:type="gramEnd"/>
+      <w:r>
+        <w:t xml:space="preserve"> view of blocks</w:t>
+      </w:r>
+      <w:r>
+        <w:t>.</w:t>
+      </w:r>
+    </w:p>
+    <w:p>
+      <w:proofErr w:type="spellStart"/>
+      <w:r>
+        <w:t>D</w:t>
+      </w:r>
+      <w:r>
+        <w:t>ataregion</w:t>
+      </w:r>
+      <w:proofErr w:type="spellEnd"/>
+      <w:r>
+        <w:t xml:space="preserve">  </w:t>
+      </w:r>
+      <w:r>
+        <w:sym w:font="Wingdings" w:char="F0E0"/>
+      </w:r>
+      <w:r>
+        <w:t xml:space="preserve"> </w:t>
+      </w:r>
+      <w:r>
+        <w:t>pointer to start of actual memory where we have to write the data</w:t>
+      </w:r>
+    </w:p>
+    <w:p/>
+    <w:p>
+      <w:pPr>
+        <w:rPr>
+          <w:b/>
+          <w:bCs/>
+        </w:rPr>
+      </w:pPr>
+      <w:proofErr w:type="spellStart"/>
+      <w:r>
+        <w:rPr>
+          <w:b/>
+          <w:bCs/>
+        </w:rPr>
+        <w:t>MemoryHeader</w:t>
+      </w:r>
+      <w:proofErr w:type="spellEnd"/>
+      <w:r>
+        <w:rPr>
+          <w:b/>
+          <w:bCs/>
+        </w:rPr>
+        <w:t xml:space="preserve"> </w:t>
+      </w:r>
+      <w:proofErr w:type="gramStart"/>
+      <w:r>
+        <w:rPr>
+          <w:b/>
+          <w:bCs/>
+        </w:rPr>
+        <w:t>structure :</w:t>
+      </w:r>
+      <w:proofErr w:type="gramEnd"/>
+    </w:p>
+    <w:p>
+      <w:proofErr w:type="spellStart"/>
+      <w:r>
+        <w:t>MemoryHeader</w:t>
+      </w:r>
+      <w:proofErr w:type="spellEnd"/>
+      <w:r>
+        <w:t xml:space="preserve"> stores the metadata or the complete information about how much memory is used and how much is </w:t>
+      </w:r>
+      <w:proofErr w:type="gramStart"/>
+      <w:r>
+        <w:t>free ,</w:t>
+      </w:r>
+      <w:proofErr w:type="gramEnd"/>
+      <w:r>
+        <w:t xml:space="preserve"> </w:t>
+      </w:r>
+      <w:proofErr w:type="gramStart"/>
+      <w:r>
+        <w:t>mutex  or</w:t>
+      </w:r>
+      <w:proofErr w:type="gramEnd"/>
+      <w:r>
+        <w:t xml:space="preserve">  a lock.</w:t>
+      </w:r>
+    </w:p>
+    <w:p>
+      <w:proofErr w:type="spellStart"/>
+      <w:r>
+        <w:t>total_</w:t>
+      </w:r>
+      <w:proofErr w:type="gramStart"/>
+      <w:r>
+        <w:t>size</w:t>
+      </w:r>
+      <w:proofErr w:type="spellEnd"/>
+      <w:r>
+        <w:t xml:space="preserve">  -</w:t>
+      </w:r>
+      <w:proofErr w:type="gramEnd"/>
+      <w:r>
+        <w:t xml:space="preserve"> Total size of shared memory</w:t>
+      </w:r>
+    </w:p>
+    <w:p>
+      <w:proofErr w:type="spellStart"/>
+      <w:r>
+        <w:t>used_size</w:t>
+      </w:r>
+      <w:proofErr w:type="spellEnd"/>
+      <w:r>
+        <w:t xml:space="preserve"> - Used size of shared memory</w:t>
+      </w:r>
+    </w:p>
+    <w:p>
+      <w:proofErr w:type="spellStart"/>
+      <w:r>
+        <w:t>free_offset</w:t>
+      </w:r>
+      <w:proofErr w:type="spellEnd"/>
+      <w:r>
+        <w:t xml:space="preserve"> - </w:t>
+      </w:r>
+      <w:r>
+        <w:t xml:space="preserve">The offset (from the start of the shared memory) where the </w:t>
+      </w:r>
+      <w:r>
+        <w:rPr>
+          <w:b/>
+          <w:bCs/>
+        </w:rPr>
+        <w:t>next free memory byte</w:t>
+      </w:r>
+      <w:r>
+        <w:t xml:space="preserve"> begins.</w:t>
+      </w:r>
+    </w:p>
+    <w:p>
+      <w:proofErr w:type="spellStart"/>
+      <w:r>
+        <w:t>block_array_offset</w:t>
+      </w:r>
+      <w:proofErr w:type="spellEnd"/>
+      <w:r>
+        <w:t xml:space="preserve"> - F</w:t>
+      </w:r>
+      <w:r>
+        <w:t xml:space="preserve">rom the start of shared memory, where does the </w:t>
+      </w:r>
+      <w:proofErr w:type="spellStart"/>
+      <w:r>
+        <w:t>BlockInfo</w:t>
+      </w:r>
+      <w:proofErr w:type="spellEnd"/>
+      <w:r>
+        <w:t xml:space="preserve"> array begin</w:t>
+      </w:r>
+      <w:r>
+        <w:t>.</w:t>
+      </w:r>
+    </w:p>
+    <w:p>
+      <w:proofErr w:type="spellStart"/>
+      <w:r>
+        <w:t>pthread_mutex_t</w:t>
+      </w:r>
+      <w:proofErr w:type="spellEnd"/>
+      <w:r>
+        <w:t xml:space="preserve"> lock</w:t>
+      </w:r>
+      <w:r>
+        <w:t xml:space="preserve"> - </w:t>
+      </w:r>
+      <w:r>
+        <w:t xml:space="preserve">A mutex stored </w:t>
+      </w:r>
+      <w:r>
+        <w:rPr>
+          <w:i/>
+          <w:iCs/>
+        </w:rPr>
+        <w:t>inside</w:t>
+      </w:r>
+      <w:r>
+        <w:t xml:space="preserve"> the shared memory so </w:t>
+      </w:r>
+      <w:r>
+        <w:rPr>
+          <w:b/>
+          <w:bCs/>
+        </w:rPr>
+        <w:t>multiple processes</w:t>
+      </w:r>
+      <w:r>
+        <w:t xml:space="preserve"> can synchronize access.</w:t>
+      </w:r>
+    </w:p>
+    <w:p/>
+    <w:p>
+      <w:pPr>
+        <w:rPr>
+          <w:b/>
+          <w:bCs/>
+        </w:rPr>
+      </w:pPr>
+      <w:proofErr w:type="spellStart"/>
+      <w:r>
+        <w:rPr>
+          <w:b/>
+          <w:bCs/>
+        </w:rPr>
+        <w:t>BlockInfo</w:t>
+      </w:r>
+      <w:proofErr w:type="spellEnd"/>
+      <w:r>
+        <w:rPr>
+          <w:b/>
+          <w:bCs/>
+        </w:rPr>
+        <w:t xml:space="preserve"> </w:t>
+      </w:r>
+      <w:proofErr w:type="gramStart"/>
+      <w:r>
+        <w:rPr>
+          <w:b/>
+          <w:bCs/>
+        </w:rPr>
+        <w:t>Structure :</w:t>
+      </w:r>
+      <w:proofErr w:type="gramEnd"/>
+      <w:r>
+        <w:rPr>
+          <w:b/>
+          <w:bCs/>
+        </w:rPr>
+        <w:t xml:space="preserve"> </w:t>
+      </w:r>
+    </w:p>
+    <w:p>
+      <w:r>
+        <w:t xml:space="preserve">Each </w:t>
+      </w:r>
+      <w:proofErr w:type="spellStart"/>
+      <w:r>
+        <w:t>BlockInfo</w:t>
+      </w:r>
+      <w:proofErr w:type="spellEnd"/>
+      <w:r>
+        <w:t xml:space="preserve"> entry describes </w:t>
+      </w:r>
+      <w:r>
+        <w:rPr>
+          <w:b/>
+          <w:bCs/>
+        </w:rPr>
+        <w:t>one allocated or free block</w:t>
+      </w:r>
+      <w:r>
+        <w:t xml:space="preserve"> inside your shared memory.</w:t>
+      </w:r>
+      <w:r>
+        <w:br/>
+        <w:t xml:space="preserve">Together, the array gives a </w:t>
+      </w:r>
+      <w:r>
+        <w:rPr>
+          <w:b/>
+          <w:bCs/>
+        </w:rPr>
+        <w:t>global view of all memory blocks</w:t>
+      </w:r>
+      <w:r>
+        <w:t>.</w:t>
+      </w:r>
+    </w:p>
+    <w:p>
+      <w:r>
+        <w:t>Pid – process’s id which owns the block</w:t>
+      </w:r>
+    </w:p>
+    <w:p>
+      <w:r>
+        <w:t>size – The actual size of the block allocated in the data region</w:t>
+      </w:r>
+    </w:p>
+    <w:p>
+      <w:proofErr w:type="spellStart"/>
+      <w:r>
+        <w:t>isFree</w:t>
+      </w:r>
+      <w:proofErr w:type="spellEnd"/>
+      <w:r>
+        <w:t xml:space="preserve"> – Determine is the block occupied, if false yes, and true means no</w:t>
+      </w:r>
+    </w:p>
+    <w:p>
+      <w:r>
+        <w:t>offset</w:t>
+      </w:r>
+      <w:r>
+        <w:t xml:space="preserve"> - </w:t>
+      </w:r>
+      <w:r>
+        <w:t xml:space="preserve">The offset (from the start of shared memory) where this memory block </w:t>
+      </w:r>
+      <w:r>
+        <w:rPr>
+          <w:b/>
+          <w:bCs/>
+        </w:rPr>
+        <w:t>starts</w:t>
+      </w:r>
+      <w:r>
+        <w:t xml:space="preserve"> in the data region.</w:t>
+      </w:r>
+    </w:p>
+    <w:p/>
+    <w:p>
+      <w:pPr>
+        <w:rPr>
+          <w:b/>
+          <w:bCs/>
+          <w:sz w:val="32"/>
+          <w:szCs w:val="32"/>
+        </w:rPr>
+      </w:pPr>
+      <w:r>
+        <w:rPr>
+          <w:b/>
+          <w:bCs/>
+          <w:sz w:val="32"/>
+          <w:szCs w:val="32"/>
+        </w:rPr>
+        <w:lastRenderedPageBreak/>
+        <w:t xml:space="preserve">2. </w:t>
+      </w:r>
+      <w:proofErr w:type="spellStart"/>
+      <w:r>
+        <w:rPr>
+          <w:b/>
+          <w:bCs/>
+          <w:sz w:val="32"/>
+          <w:szCs w:val="32"/>
+        </w:rPr>
+        <w:t>Initalize</w:t>
+      </w:r>
+      <w:proofErr w:type="spellEnd"/>
+      <w:r>
+        <w:rPr>
+          <w:b/>
+          <w:bCs/>
+          <w:sz w:val="32"/>
+          <w:szCs w:val="32"/>
+        </w:rPr>
+        <w:t xml:space="preserve"> the Shared memory:</w:t>
+      </w:r>
+    </w:p>
+    <w:p>
+      <w:r>
+        <w:t xml:space="preserve">In main </w:t>
+      </w:r>
+      <w:r>
+        <w:sym w:font="Wingdings" w:char="F0E0"/>
+      </w:r>
+      <w:r>
+        <w:t xml:space="preserve"> </w:t>
+      </w:r>
+      <w:r>
+        <w:t>#define SHM_FILE "shared_mem.txt"</w:t>
+      </w:r>
+    </w:p>
+    <w:p>
+      <w:pPr>
+        <w:ind w:left="720"/>
+      </w:pPr>
+      <w:r>
+        <w:t xml:space="preserve">      </w:t>
+      </w:r>
+      <w:r>
+        <w:t xml:space="preserve">#define SHM_SIZE </w:t>
+      </w:r>
+      <w:proofErr w:type="gramStart"/>
+      <w:r>
+        <w:t>65536  /</w:t>
+      </w:r>
+      <w:proofErr w:type="gramEnd"/>
+      <w:r>
+        <w:t>/ 64 KB</w:t>
+      </w:r>
+    </w:p>
+    <w:p>
+      <w:proofErr w:type="spellStart"/>
+      <w:proofErr w:type="gramStart"/>
+      <w:r>
+        <w:rPr>
+          <w:b/>
+          <w:bCs/>
+        </w:rPr>
+        <w:t>initSharedMemory</w:t>
+      </w:r>
+      <w:proofErr w:type="spellEnd"/>
+      <w:r>
+        <w:rPr>
+          <w:b/>
+          <w:bCs/>
+        </w:rPr>
+        <w:t>(</w:t>
+      </w:r>
+      <w:proofErr w:type="gramEnd"/>
+      <w:r>
+        <w:rPr>
+          <w:b/>
+          <w:bCs/>
+        </w:rPr>
+        <w:t>&amp;</w:t>
+      </w:r>
+      <w:proofErr w:type="spellStart"/>
+      <w:r>
+        <w:rPr>
+          <w:b/>
+          <w:bCs/>
+        </w:rPr>
+        <w:t>shm</w:t>
+      </w:r>
+      <w:proofErr w:type="spellEnd"/>
+      <w:r>
+        <w:rPr>
+          <w:b/>
+          <w:bCs/>
+        </w:rPr>
+        <w:t>, SHM_FILE, SHM_SIZE);</w:t>
+      </w:r>
+      <w:r>
+        <w:t xml:space="preserve"> is called from </w:t>
+      </w:r>
+      <w:proofErr w:type="gramStart"/>
+      <w:r>
+        <w:t>main(</w:t>
+      </w:r>
+      <w:proofErr w:type="gramEnd"/>
+      <w:r>
+        <w:t>) to initialize the shared memory</w:t>
+      </w:r>
+    </w:p>
+    <w:p>
+      <w:r>
+        <w:t xml:space="preserve">In SharedMemory.cpp </w:t>
+      </w:r>
+      <w:r>
+        <w:sym w:font="Wingdings" w:char="F0E0"/>
+      </w:r>
+    </w:p>
+    <w:p>
+      <w:r>
+        <w:t>In this we set the size of shared memory we want</w:t>
+      </w:r>
+    </w:p>
+    <w:p>
+      <w:r>
+        <w:t>Opened the file and stored its file descriptor</w:t>
+      </w:r>
+    </w:p>
+    <w:p>
+      <w:r>
+        <w:t xml:space="preserve">Used </w:t>
+      </w:r>
+      <w:proofErr w:type="spellStart"/>
+      <w:proofErr w:type="gramStart"/>
+      <w:r>
+        <w:rPr>
+          <w:b/>
+          <w:bCs/>
+        </w:rPr>
+        <w:t>ftruncate</w:t>
+      </w:r>
+      <w:proofErr w:type="spellEnd"/>
+      <w:r>
+        <w:rPr>
+          <w:b/>
+          <w:bCs/>
+        </w:rPr>
+        <w:t>(</w:t>
+      </w:r>
+      <w:proofErr w:type="gramEnd"/>
+      <w:r>
+        <w:rPr>
+          <w:b/>
+          <w:bCs/>
+        </w:rPr>
+        <w:t>)</w:t>
+      </w:r>
+      <w:r>
+        <w:t xml:space="preserve"> so as to </w:t>
+      </w:r>
+      <w:r>
+        <w:t xml:space="preserve">make sure that the file shared_memory.txt has to be of size same as we want the memory </w:t>
+      </w:r>
+      <w:proofErr w:type="spellStart"/>
+      <w:r>
+        <w:t>regipn</w:t>
+      </w:r>
+      <w:proofErr w:type="spellEnd"/>
+      <w:r>
+        <w:t xml:space="preserve"> if it is smaller than 64KB expand the </w:t>
+      </w:r>
+      <w:proofErr w:type="gramStart"/>
+      <w:r>
+        <w:t>file  ,</w:t>
+      </w:r>
+      <w:proofErr w:type="gramEnd"/>
+      <w:r>
+        <w:t xml:space="preserve"> if is larger than 64KB then shrink the file</w:t>
+      </w:r>
+    </w:p>
+    <w:p>
+      <w:r>
+        <w:t xml:space="preserve">File created as shared memory – </w:t>
+      </w:r>
+    </w:p>
+    <w:p>
+      <w:proofErr w:type="spellStart"/>
+      <w:r>
+        <w:t>shm</w:t>
+      </w:r>
+      <w:proofErr w:type="spellEnd"/>
+      <w:r>
+        <w:t>-&gt;</w:t>
+      </w:r>
+      <w:proofErr w:type="spellStart"/>
+      <w:r>
+        <w:t>shm_ptr</w:t>
+      </w:r>
+      <w:proofErr w:type="spellEnd"/>
+      <w:r>
+        <w:t xml:space="preserve"> = </w:t>
+      </w:r>
+      <w:proofErr w:type="spellStart"/>
+      <w:proofErr w:type="gramStart"/>
+      <w:r>
+        <w:t>mmap</w:t>
+      </w:r>
+      <w:proofErr w:type="spellEnd"/>
+      <w:r>
+        <w:t>{</w:t>
+      </w:r>
+      <w:proofErr w:type="gramEnd"/>
+    </w:p>
+    <w:p>
+      <w:r>
+        <w:t xml:space="preserve">    </w:t>
+      </w:r>
+      <w:proofErr w:type="gramStart"/>
+      <w:r>
+        <w:t xml:space="preserve">NULL, </w:t>
+      </w:r>
+      <w:r>
+        <w:t xml:space="preserve"> /</w:t>
+      </w:r>
+      <w:proofErr w:type="gramEnd"/>
+      <w:r>
+        <w:t>/ you are telling OS, c</w:t>
+      </w:r>
+      <w:r>
+        <w:t>hoose any available virtual address for me.</w:t>
+      </w:r>
+    </w:p>
+    <w:p>
+      <w:r>
+        <w:t xml:space="preserve">    </w:t>
+      </w:r>
+      <w:proofErr w:type="spellStart"/>
+      <w:r>
+        <w:t>shm</w:t>
+      </w:r>
+      <w:proofErr w:type="spellEnd"/>
+      <w:r>
+        <w:t>-&gt;</w:t>
+      </w:r>
+      <w:proofErr w:type="spellStart"/>
+      <w:r>
+        <w:t>shm_size</w:t>
+      </w:r>
+      <w:proofErr w:type="spellEnd"/>
+      <w:r>
+        <w:t>,</w:t>
+      </w:r>
+      <w:r>
+        <w:t xml:space="preserve"> //mention the size</w:t>
+      </w:r>
+      <w:r>
+        <w:t xml:space="preserve"> </w:t>
+      </w:r>
+    </w:p>
+    <w:p>
+      <w:r>
+        <w:t xml:space="preserve">    PROT_READ | PROT_</w:t>
+      </w:r>
+      <w:proofErr w:type="gramStart"/>
+      <w:r>
+        <w:t xml:space="preserve">WRITE, </w:t>
+      </w:r>
+      <w:r>
+        <w:t xml:space="preserve"> /</w:t>
+      </w:r>
+      <w:proofErr w:type="gramEnd"/>
+      <w:r>
+        <w:t>/ permissions</w:t>
+      </w:r>
+    </w:p>
+    <w:p>
+      <w:r>
+        <w:t xml:space="preserve">    MAP_</w:t>
+      </w:r>
+      <w:proofErr w:type="gramStart"/>
+      <w:r>
+        <w:t xml:space="preserve">SHARED, </w:t>
+      </w:r>
+      <w:r>
+        <w:t xml:space="preserve"> /</w:t>
+      </w:r>
+      <w:proofErr w:type="gramEnd"/>
+      <w:r>
+        <w:t xml:space="preserve">/ </w:t>
+      </w:r>
+      <w:r>
+        <w:rPr>
+          <w:b/>
+          <w:bCs/>
+        </w:rPr>
+        <w:t>changes are visible to all processes</w:t>
+      </w:r>
+      <w:r>
+        <w:t xml:space="preserve"> mapping the same shared memory</w:t>
+      </w:r>
+    </w:p>
+    <w:p>
+      <w:r>
+        <w:t xml:space="preserve">    </w:t>
+      </w:r>
+      <w:proofErr w:type="spellStart"/>
+      <w:r>
+        <w:t>shm</w:t>
+      </w:r>
+      <w:proofErr w:type="spellEnd"/>
+      <w:r>
+        <w:t>-&gt;</w:t>
+      </w:r>
+      <w:proofErr w:type="spellStart"/>
+      <w:r>
+        <w:t>fd</w:t>
+      </w:r>
+      <w:proofErr w:type="spellEnd"/>
+      <w:r>
+        <w:t xml:space="preserve">, </w:t>
+      </w:r>
+      <w:r>
+        <w:t>//</w:t>
+      </w:r>
+      <w:proofErr w:type="spellStart"/>
+      <w:r>
+        <w:t>mmap</w:t>
+      </w:r>
+      <w:proofErr w:type="spellEnd"/>
+      <w:r>
+        <w:t xml:space="preserve"> uses this </w:t>
+      </w:r>
+      <w:proofErr w:type="spellStart"/>
+      <w:r>
+        <w:t>fd</w:t>
+      </w:r>
+      <w:proofErr w:type="spellEnd"/>
+      <w:r>
+        <w:t xml:space="preserve"> to know </w:t>
+      </w:r>
+      <w:r>
+        <w:rPr>
+          <w:b/>
+          <w:bCs/>
+        </w:rPr>
+        <w:t>what to map into memory</w:t>
+      </w:r>
+      <w:r>
+        <w:t>.</w:t>
+      </w:r>
+    </w:p>
+    <w:p>
+      <w:r>
+        <w:t xml:space="preserve">    </w:t>
+      </w:r>
+      <w:proofErr w:type="gramStart"/>
+      <w:r>
+        <w:t>0);</w:t>
+      </w:r>
+      <w:r>
+        <w:t xml:space="preserve">  /</w:t>
+      </w:r>
+      <w:proofErr w:type="gramEnd"/>
+      <w:r>
+        <w:t xml:space="preserve">/ offset - </w:t>
+      </w:r>
+      <w:r>
+        <w:t>Starting position inside the file to begin mapping</w:t>
+      </w:r>
+    </w:p>
+    <w:p/>
+    <w:p>
+      <w:proofErr w:type="spellStart"/>
+      <w:r>
+        <w:rPr>
+          <w:b/>
+          <w:bCs/>
+        </w:rPr>
+        <w:t>shm</w:t>
+      </w:r>
+      <w:proofErr w:type="spellEnd"/>
+      <w:r>
+        <w:rPr>
+          <w:b/>
+          <w:bCs/>
+        </w:rPr>
+        <w:t>-&gt;header = (</w:t>
+      </w:r>
+      <w:proofErr w:type="spellStart"/>
+      <w:r>
+        <w:rPr>
+          <w:b/>
+          <w:bCs/>
+        </w:rPr>
+        <w:t>MemoryHeader</w:t>
+      </w:r>
+      <w:proofErr w:type="spellEnd"/>
+      <w:proofErr w:type="gramStart"/>
+      <w:r>
+        <w:rPr>
+          <w:b/>
+          <w:bCs/>
+        </w:rPr>
+        <w:t>*)</w:t>
+      </w:r>
+      <w:proofErr w:type="spellStart"/>
+      <w:r>
+        <w:rPr>
+          <w:b/>
+          <w:bCs/>
+        </w:rPr>
+        <w:t>shm</w:t>
+      </w:r>
+      <w:proofErr w:type="spellEnd"/>
+      <w:proofErr w:type="gramEnd"/>
+      <w:r>
+        <w:rPr>
+          <w:b/>
+          <w:bCs/>
+        </w:rPr>
+        <w:t>-&gt;</w:t>
+      </w:r>
+      <w:proofErr w:type="spellStart"/>
+      <w:r>
+        <w:rPr>
+          <w:b/>
+          <w:bCs/>
+        </w:rPr>
+        <w:t>shm_ptr</w:t>
+      </w:r>
+      <w:proofErr w:type="spellEnd"/>
+      <w:r>
+        <w:rPr>
+          <w:b/>
+          <w:bCs/>
+        </w:rPr>
+        <w:t>;</w:t>
+      </w:r>
+      <w:r>
+        <w:t>//this will tell the user from which point on the file starts and we will store information like free space, used space</w:t>
+      </w:r>
+    </w:p>
+    <w:p>
+      <w:proofErr w:type="spellStart"/>
+      <w:r>
+        <w:rPr>
+          <w:b/>
+          <w:bCs/>
+        </w:rPr>
+        <w:lastRenderedPageBreak/>
+        <w:t>shm</w:t>
+      </w:r>
+      <w:proofErr w:type="spellEnd"/>
+      <w:r>
+        <w:rPr>
+          <w:b/>
+          <w:bCs/>
+        </w:rPr>
+        <w:t>-&gt;</w:t>
+      </w:r>
+      <w:proofErr w:type="spellStart"/>
+      <w:r>
+        <w:rPr>
+          <w:b/>
+          <w:bCs/>
+        </w:rPr>
+        <w:t>blockArray</w:t>
+      </w:r>
+      <w:proofErr w:type="spellEnd"/>
+      <w:r>
+        <w:rPr>
+          <w:b/>
+          <w:bCs/>
+        </w:rPr>
+        <w:t xml:space="preserve"> = (</w:t>
+      </w:r>
+      <w:proofErr w:type="spellStart"/>
+      <w:r>
+        <w:rPr>
+          <w:b/>
+          <w:bCs/>
+        </w:rPr>
+        <w:t>BlockInfo</w:t>
+      </w:r>
+      <w:proofErr w:type="spellEnd"/>
+      <w:proofErr w:type="gramStart"/>
+      <w:r>
+        <w:rPr>
+          <w:b/>
+          <w:bCs/>
+        </w:rPr>
+        <w:t>*)(</w:t>
+      </w:r>
+      <w:proofErr w:type="gramEnd"/>
+      <w:r>
+        <w:rPr>
+          <w:b/>
+          <w:bCs/>
+        </w:rPr>
+        <w:t>(char</w:t>
+      </w:r>
+      <w:proofErr w:type="gramStart"/>
+      <w:r>
+        <w:rPr>
+          <w:b/>
+          <w:bCs/>
+        </w:rPr>
+        <w:t>*)</w:t>
+      </w:r>
+      <w:proofErr w:type="spellStart"/>
+      <w:r>
+        <w:rPr>
+          <w:b/>
+          <w:bCs/>
+        </w:rPr>
+        <w:t>shm</w:t>
+      </w:r>
+      <w:proofErr w:type="spellEnd"/>
+      <w:proofErr w:type="gramEnd"/>
+      <w:r>
+        <w:rPr>
+          <w:b/>
+          <w:bCs/>
+        </w:rPr>
+        <w:t>-&gt;</w:t>
+      </w:r>
+      <w:proofErr w:type="spellStart"/>
+      <w:r>
+        <w:rPr>
+          <w:b/>
+          <w:bCs/>
+        </w:rPr>
+        <w:t>shm_ptr</w:t>
+      </w:r>
+      <w:proofErr w:type="spellEnd"/>
+      <w:r>
+        <w:rPr>
+          <w:b/>
+          <w:bCs/>
+        </w:rPr>
+        <w:t xml:space="preserve"> + </w:t>
+      </w:r>
+      <w:proofErr w:type="spellStart"/>
+      <w:proofErr w:type="gramStart"/>
+      <w:r>
+        <w:rPr>
+          <w:b/>
+          <w:bCs/>
+        </w:rPr>
+        <w:t>sizeof</w:t>
+      </w:r>
+      <w:proofErr w:type="spellEnd"/>
+      <w:r>
+        <w:rPr>
+          <w:b/>
+          <w:bCs/>
+        </w:rPr>
+        <w:t>(</w:t>
+      </w:r>
+      <w:proofErr w:type="spellStart"/>
+      <w:proofErr w:type="gramEnd"/>
+      <w:r>
+        <w:rPr>
+          <w:b/>
+          <w:bCs/>
+        </w:rPr>
+        <w:t>MemoryHeader</w:t>
+      </w:r>
+      <w:proofErr w:type="spellEnd"/>
+      <w:proofErr w:type="gramStart"/>
+      <w:r>
+        <w:rPr>
+          <w:b/>
+          <w:bCs/>
+        </w:rPr>
+        <w:t>));</w:t>
+      </w:r>
+      <w:r>
+        <w:t>/</w:t>
+      </w:r>
+      <w:proofErr w:type="gramEnd"/>
+      <w:r>
+        <w:t>/block array is the reference of the starting block and it is after the shared memory</w:t>
+      </w:r>
+    </w:p>
+    <w:p>
+      <w:proofErr w:type="spellStart"/>
+      <w:r>
+        <w:rPr>
+          <w:b/>
+          <w:bCs/>
+        </w:rPr>
+        <w:t>shm</w:t>
+      </w:r>
+      <w:proofErr w:type="spellEnd"/>
+      <w:r>
+        <w:rPr>
+          <w:b/>
+          <w:bCs/>
+        </w:rPr>
+        <w:t>-&gt;</w:t>
+      </w:r>
+      <w:proofErr w:type="spellStart"/>
+      <w:r>
+        <w:rPr>
+          <w:b/>
+          <w:bCs/>
+        </w:rPr>
+        <w:t>dataRegion</w:t>
+      </w:r>
+      <w:proofErr w:type="spellEnd"/>
+      <w:r>
+        <w:rPr>
+          <w:b/>
+          <w:bCs/>
+        </w:rPr>
+        <w:t xml:space="preserve"> = (char</w:t>
+      </w:r>
+      <w:proofErr w:type="gramStart"/>
+      <w:r>
+        <w:rPr>
+          <w:b/>
+          <w:bCs/>
+        </w:rPr>
+        <w:t>*)</w:t>
+      </w:r>
+      <w:proofErr w:type="spellStart"/>
+      <w:r>
+        <w:rPr>
+          <w:b/>
+          <w:bCs/>
+        </w:rPr>
+        <w:t>shm</w:t>
+      </w:r>
+      <w:proofErr w:type="spellEnd"/>
+      <w:proofErr w:type="gramEnd"/>
+      <w:r>
+        <w:rPr>
+          <w:b/>
+          <w:bCs/>
+        </w:rPr>
+        <w:t>-&gt;</w:t>
+      </w:r>
+      <w:proofErr w:type="spellStart"/>
+      <w:r>
+        <w:rPr>
+          <w:b/>
+          <w:bCs/>
+        </w:rPr>
+        <w:t>shm_ptr</w:t>
+      </w:r>
+      <w:proofErr w:type="spellEnd"/>
+      <w:r>
+        <w:rPr>
+          <w:b/>
+          <w:bCs/>
+        </w:rPr>
+        <w:t xml:space="preserve"> + </w:t>
+      </w:r>
+      <w:proofErr w:type="spellStart"/>
+      <w:proofErr w:type="gramStart"/>
+      <w:r>
+        <w:rPr>
+          <w:b/>
+          <w:bCs/>
+        </w:rPr>
+        <w:t>sizeof</w:t>
+      </w:r>
+      <w:proofErr w:type="spellEnd"/>
+      <w:r>
+        <w:rPr>
+          <w:b/>
+          <w:bCs/>
+        </w:rPr>
+        <w:t>(</w:t>
+      </w:r>
+      <w:proofErr w:type="spellStart"/>
+      <w:proofErr w:type="gramEnd"/>
+      <w:r>
+        <w:rPr>
+          <w:b/>
+          <w:bCs/>
+        </w:rPr>
+        <w:t>MemoryHeader</w:t>
+      </w:r>
+      <w:proofErr w:type="spellEnd"/>
+      <w:r>
+        <w:rPr>
+          <w:b/>
+          <w:bCs/>
+        </w:rPr>
+        <w:t xml:space="preserve">) + </w:t>
+      </w:r>
+      <w:proofErr w:type="spellStart"/>
+      <w:proofErr w:type="gramStart"/>
+      <w:r>
+        <w:rPr>
+          <w:b/>
+          <w:bCs/>
+        </w:rPr>
+        <w:t>sizeof</w:t>
+      </w:r>
+      <w:proofErr w:type="spellEnd"/>
+      <w:r>
+        <w:rPr>
+          <w:b/>
+          <w:bCs/>
+        </w:rPr>
+        <w:t>(</w:t>
+      </w:r>
+      <w:proofErr w:type="spellStart"/>
+      <w:proofErr w:type="gramEnd"/>
+      <w:r>
+        <w:rPr>
+          <w:b/>
+          <w:bCs/>
+        </w:rPr>
+        <w:t>BlockInfo</w:t>
+      </w:r>
+      <w:proofErr w:type="spellEnd"/>
+      <w:r>
+        <w:rPr>
+          <w:b/>
+          <w:bCs/>
+        </w:rPr>
+        <w:t>) * MAX_BLOCKS;</w:t>
+      </w:r>
+      <w:r>
+        <w:t xml:space="preserve"> //after both memory header and </w:t>
+      </w:r>
+      <w:proofErr w:type="gramStart"/>
+      <w:r>
+        <w:t>the  block</w:t>
+      </w:r>
+      <w:proofErr w:type="gramEnd"/>
+      <w:r>
+        <w:t xml:space="preserve"> info structure array </w:t>
+      </w:r>
+      <w:proofErr w:type="spellStart"/>
+      <w:r>
+        <w:t>thats</w:t>
+      </w:r>
+      <w:proofErr w:type="spellEnd"/>
+      <w:r>
+        <w:t xml:space="preserve"> why used MAX_BLOCKS</w:t>
+      </w:r>
+    </w:p>
+    <w:p/>
+    <w:p>
+      <w:pPr>
+        <w:rPr>
+          <w:b/>
+          <w:bCs/>
+          <w:sz w:val="32"/>
+          <w:szCs w:val="32"/>
+        </w:rPr>
+      </w:pPr>
+      <w:r>
+        <w:rPr>
+          <w:b/>
+          <w:bCs/>
+          <w:sz w:val="32"/>
+          <w:szCs w:val="32"/>
+        </w:rPr>
+        <w:t xml:space="preserve">3. Initialize the memory layout – </w:t>
+      </w:r>
+    </w:p>
+    <w:p>
+      <w:r>
+        <w:t xml:space="preserve">In SharedMemory.cpp </w:t>
+      </w:r>
+      <w:r>
+        <w:sym w:font="Wingdings" w:char="F0E0"/>
+      </w:r>
+    </w:p>
+    <w:p>
+      <w:r>
+        <w:t xml:space="preserve">We are just </w:t>
+      </w:r>
+      <w:proofErr w:type="spellStart"/>
+      <w:r>
+        <w:t>intializing</w:t>
+      </w:r>
+      <w:proofErr w:type="spellEnd"/>
+      <w:r>
+        <w:t xml:space="preserve"> the memory header’s attributes by the information we have got till now and also initializing the </w:t>
+      </w:r>
+      <w:proofErr w:type="spellStart"/>
+      <w:r>
+        <w:t>blockinfo</w:t>
+      </w:r>
+      <w:proofErr w:type="spellEnd"/>
+      <w:r>
+        <w:t xml:space="preserve"> structure array such that it describes that there </w:t>
+      </w:r>
+      <w:proofErr w:type="gramStart"/>
+      <w:r>
+        <w:t>is</w:t>
+      </w:r>
+      <w:proofErr w:type="gramEnd"/>
+      <w:r>
+        <w:t xml:space="preserve"> no processes to which any block is allocated.</w:t>
+      </w:r>
+    </w:p>
+    <w:p>
+      <w:r>
+        <w:rPr>
+          <w:b/>
+          <w:bCs/>
+        </w:rPr>
+        <w:t>Important lines for synchronization purpose</w:t>
+      </w:r>
+      <w:r>
+        <w:t xml:space="preserve"> while multiple process communicates - </w:t>
+      </w:r>
+    </w:p>
+    <w:p>
+      <w:proofErr w:type="spellStart"/>
+      <w:r>
+        <w:rPr>
+          <w:b/>
+          <w:bCs/>
+        </w:rPr>
+        <w:t>pthread_mutexattr_t</w:t>
+      </w:r>
+      <w:proofErr w:type="spellEnd"/>
+      <w:r>
+        <w:rPr>
+          <w:b/>
+          <w:bCs/>
+        </w:rPr>
+        <w:t xml:space="preserve"> </w:t>
+      </w:r>
+      <w:proofErr w:type="spellStart"/>
+      <w:r>
+        <w:rPr>
+          <w:b/>
+          <w:bCs/>
+        </w:rPr>
+        <w:t>attr</w:t>
+      </w:r>
+      <w:proofErr w:type="spellEnd"/>
+      <w:r>
+        <w:rPr>
+          <w:b/>
+          <w:bCs/>
+        </w:rPr>
+        <w:t>;</w:t>
+      </w:r>
+      <w:r>
+        <w:t xml:space="preserve"> //this is just a mutex configuration object by which you set some attributes of mutex</w:t>
+      </w:r>
+    </w:p>
+    <w:p>
+      <w:proofErr w:type="spellStart"/>
+      <w:r>
+        <w:rPr>
+          <w:b/>
+          <w:bCs/>
+        </w:rPr>
+        <w:t>pthread_mutexattr_init</w:t>
+      </w:r>
+      <w:proofErr w:type="spellEnd"/>
+      <w:r>
+        <w:rPr>
+          <w:b/>
+          <w:bCs/>
+        </w:rPr>
+        <w:t>(&amp;</w:t>
+      </w:r>
+      <w:proofErr w:type="spellStart"/>
+      <w:r>
+        <w:rPr>
+          <w:b/>
+          <w:bCs/>
+        </w:rPr>
+        <w:t>attr</w:t>
+      </w:r>
+      <w:proofErr w:type="spellEnd"/>
+      <w:r>
+        <w:rPr>
+          <w:b/>
+          <w:bCs/>
+        </w:rPr>
+        <w:t>);</w:t>
+      </w:r>
+      <w:r>
+        <w:t xml:space="preserve"> //</w:t>
+      </w:r>
+      <w:proofErr w:type="spellStart"/>
+      <w:r>
+        <w:t>intialize</w:t>
+      </w:r>
+      <w:proofErr w:type="spellEnd"/>
+      <w:r>
+        <w:t xml:space="preserve"> this mutex</w:t>
+      </w:r>
+    </w:p>
+    <w:p>
+      <w:proofErr w:type="spellStart"/>
+      <w:r>
+        <w:rPr>
+          <w:b/>
+          <w:bCs/>
+        </w:rPr>
+        <w:t>pthread_mutexattr_</w:t>
+      </w:r>
+      <w:proofErr w:type="gramStart"/>
+      <w:r>
+        <w:rPr>
+          <w:b/>
+          <w:bCs/>
+        </w:rPr>
+        <w:t>setpshared</w:t>
+      </w:r>
+      <w:proofErr w:type="spellEnd"/>
+      <w:r>
+        <w:rPr>
+          <w:b/>
+          <w:bCs/>
+        </w:rPr>
+        <w:t>(</w:t>
+      </w:r>
+      <w:proofErr w:type="gramEnd"/>
+      <w:r>
+        <w:rPr>
+          <w:b/>
+          <w:bCs/>
+        </w:rPr>
+        <w:t>&amp;</w:t>
+      </w:r>
+      <w:proofErr w:type="spellStart"/>
+      <w:r>
+        <w:rPr>
+          <w:b/>
+          <w:bCs/>
+        </w:rPr>
+        <w:t>attr</w:t>
+      </w:r>
+      <w:proofErr w:type="spellEnd"/>
+      <w:r>
+        <w:rPr>
+          <w:b/>
+          <w:bCs/>
+        </w:rPr>
+        <w:t>, PTHREAD_PROCESS_SHARED);</w:t>
+      </w:r>
+      <w:r>
+        <w:t xml:space="preserve"> //this is for the purpose that instead of threads of one process using the mutex we want threads of </w:t>
+      </w:r>
+      <w:proofErr w:type="spellStart"/>
+      <w:r>
+        <w:t>multiprocess</w:t>
+      </w:r>
+      <w:proofErr w:type="spellEnd"/>
+      <w:r>
+        <w:t xml:space="preserve"> can access it </w:t>
+      </w:r>
+      <w:proofErr w:type="spellStart"/>
+      <w:r>
+        <w:t>bercause</w:t>
+      </w:r>
+      <w:proofErr w:type="spellEnd"/>
+      <w:r>
+        <w:t xml:space="preserve"> we are in </w:t>
+      </w:r>
+      <w:proofErr w:type="spellStart"/>
+      <w:r>
+        <w:t>multiprocess</w:t>
+      </w:r>
+      <w:proofErr w:type="spellEnd"/>
+      <w:r>
+        <w:t xml:space="preserve"> environment</w:t>
+      </w:r>
+    </w:p>
+    <w:p>
+      <w:pPr>
+        <w:rPr>
+          <w:b/>
+          <w:bCs/>
+          <w:sz w:val="32"/>
+          <w:szCs w:val="32"/>
+        </w:rPr>
+      </w:pPr>
+      <w:r>
+        <w:rPr>
+          <w:b/>
+          <w:bCs/>
+          <w:sz w:val="32"/>
+          <w:szCs w:val="32"/>
+        </w:rPr>
+        <w:t xml:space="preserve">4. Created child processes for simulating multiple processes – </w:t>
+      </w:r>
+    </w:p>
+    <w:p>
+      <w:pPr>
+        <w:rPr>
+          <w:sz w:val="32"/>
+          <w:szCs w:val="32"/>
+        </w:rPr>
+      </w:pPr>
+      <w:r>
+        <w:rPr>
+          <w:sz w:val="32"/>
+          <w:szCs w:val="32"/>
+        </w:rPr>
+        <w:t xml:space="preserve">                             </w:t>
+      </w:r>
+      <w:r>
+        <w:rPr>
+          <w:sz w:val="32"/>
+          <w:szCs w:val="32"/>
+        </w:rPr>
+        <w:drawing>
+          <wp:inline distT="0" distB="0" distL="0" distR="0" wp14:anchorId="0455A314" wp14:editId="3AC1CDFC">
+            <wp:extent cx="2711395" cy="1942983"/>
+            <wp:effectExtent l="0" t="0" r="0" b="635"/>
+            <wp:docPr id="1559135154" name="Picture 1"/>
+            <wp:cNvGraphicFramePr>
+              <a:graphicFrameLocks xmlns:a="http://schemas.openxmlformats.org/drawingml/2006/main" noChangeAspect="1"/>
+            </wp:cNvGraphicFramePr>
+            <a:graphic xmlns:a="http://schemas.openxmlformats.org/drawingml/2006/main">
+              <a:graphicData uri="http://schemas.openxmlformats.org/drawingml/2006/picture">
+                <pic:pic xmlns:pic="http://schemas.openxmlformats.org/drawingml/2006/picture">
+                  <pic:nvPicPr>
+                    <pic:cNvPr id="1559135154" name=""/>
+                    <pic:cNvPicPr/>
+                  </pic:nvPicPr>
+                  <pic:blipFill>
+                    <a:blip r:embed="rId5"/>
+                    <a:stretch>
+                      <a:fillRect/>
+                    </a:stretch>
+                  </pic:blipFill>
+                  <pic:spPr>
+                    <a:xfrm>
+                      <a:off x="0" y="0"/>
+                      <a:ext cx="2722524" cy="1950958"/>
+                    </a:xfrm>
+                    <a:prstGeom prst="rect">
+                      <a:avLst/>
+                    </a:prstGeom>
+                  </pic:spPr>
+                </pic:pic>
+              </a:graphicData>
+            </a:graphic>
+          </wp:inline>
+        </w:drawing>
+      </w:r>
+    </w:p>
+    <w:p>
+      <w:r>
+        <w:lastRenderedPageBreak/>
+        <w:t xml:space="preserve">Actually 4 processes are created overall and as you can see in the code we are calling </w:t>
+      </w:r>
+      <w:proofErr w:type="spellStart"/>
+      <w:r>
+        <w:rPr>
+          <w:b/>
+          <w:bCs/>
+        </w:rPr>
+        <w:t>runProcess</w:t>
+      </w:r>
+      <w:proofErr w:type="spellEnd"/>
+      <w:r>
+        <w:rPr>
+          <w:b/>
+          <w:bCs/>
+        </w:rPr>
+        <w:t>(&amp;</w:t>
+      </w:r>
+      <w:proofErr w:type="spellStart"/>
+      <w:proofErr w:type="gramStart"/>
+      <w:r>
+        <w:rPr>
+          <w:b/>
+          <w:bCs/>
+        </w:rPr>
+        <w:t>shm,getpid</w:t>
+      </w:r>
+      <w:proofErr w:type="spellEnd"/>
+      <w:proofErr w:type="gramEnd"/>
+      <w:r>
+        <w:rPr>
+          <w:b/>
+          <w:bCs/>
+        </w:rPr>
+        <w:t>())</w:t>
+      </w:r>
+      <w:r>
+        <w:t xml:space="preserve"> from the </w:t>
+      </w:r>
+      <w:proofErr w:type="spellStart"/>
+      <w:r>
+        <w:t>childs</w:t>
+      </w:r>
+      <w:proofErr w:type="spellEnd"/>
+      <w:r>
+        <w:t xml:space="preserve"> only.</w:t>
+      </w:r>
+    </w:p>
+    <w:p>
+      <w:r>
+        <w:t>So overall only 2 calls are made.</w:t>
+      </w:r>
+    </w:p>
+    <w:p>
+      <w:r>
+        <w:t xml:space="preserve">And at the end of the </w:t>
+      </w:r>
+      <w:proofErr w:type="gramStart"/>
+      <w:r>
+        <w:t>main(</w:t>
+      </w:r>
+      <w:proofErr w:type="gramEnd"/>
+      <w:r>
+        <w:t>) we wait for both the child to arrive (so that the program will not end after only process completes the job);</w:t>
+      </w:r>
+    </w:p>
+    <w:p>
+      <w:pPr>
+        <w:rPr>
+          <w:b/>
+          <w:bCs/>
+        </w:rPr>
+      </w:pPr>
+      <w:r>
+        <w:t xml:space="preserve"> </w:t>
+      </w:r>
+      <w:proofErr w:type="spellStart"/>
+      <w:proofErr w:type="gramStart"/>
+      <w:r>
+        <w:rPr>
+          <w:b/>
+          <w:bCs/>
+        </w:rPr>
+        <w:t>waitpid</w:t>
+      </w:r>
+      <w:proofErr w:type="spellEnd"/>
+      <w:r>
+        <w:rPr>
+          <w:b/>
+          <w:bCs/>
+        </w:rPr>
+        <w:t>(</w:t>
+      </w:r>
+      <w:proofErr w:type="gramEnd"/>
+      <w:r>
+        <w:rPr>
+          <w:b/>
+          <w:bCs/>
+        </w:rPr>
+        <w:t xml:space="preserve">pid1, </w:t>
+      </w:r>
+      <w:proofErr w:type="spellStart"/>
+      <w:r>
+        <w:rPr>
+          <w:b/>
+          <w:bCs/>
+        </w:rPr>
+        <w:t>nullptr</w:t>
+      </w:r>
+      <w:proofErr w:type="spellEnd"/>
+      <w:r>
+        <w:rPr>
+          <w:b/>
+          <w:bCs/>
+        </w:rPr>
+        <w:t>, 0);</w:t>
+      </w:r>
+    </w:p>
+    <w:p>
+      <w:pPr>
+        <w:rPr>
+          <w:b/>
+          <w:bCs/>
+        </w:rPr>
+      </w:pPr>
+      <w:r>
+        <w:rPr>
+          <w:b/>
+          <w:bCs/>
+        </w:rPr>
+        <w:t xml:space="preserve"> </w:t>
+      </w:r>
+      <w:proofErr w:type="spellStart"/>
+      <w:proofErr w:type="gramStart"/>
+      <w:r>
+        <w:rPr>
+          <w:b/>
+          <w:bCs/>
+        </w:rPr>
+        <w:t>waitpid</w:t>
+      </w:r>
+      <w:proofErr w:type="spellEnd"/>
+      <w:r>
+        <w:rPr>
+          <w:b/>
+          <w:bCs/>
+        </w:rPr>
+        <w:t>(</w:t>
+      </w:r>
+      <w:proofErr w:type="gramEnd"/>
+      <w:r>
+        <w:rPr>
+          <w:b/>
+          <w:bCs/>
+        </w:rPr>
+        <w:t xml:space="preserve">pid2, </w:t>
+      </w:r>
+      <w:proofErr w:type="spellStart"/>
+      <w:r>
+        <w:rPr>
+          <w:b/>
+          <w:bCs/>
+        </w:rPr>
+        <w:t>nullptr</w:t>
+      </w:r>
+      <w:proofErr w:type="spellEnd"/>
+      <w:r>
+        <w:rPr>
+          <w:b/>
+          <w:bCs/>
+        </w:rPr>
+        <w:t>, 0);</w:t>
+      </w:r>
+    </w:p>
+    <w:p>
+      <w:r>
+        <w:t xml:space="preserve">And at the very end we are printing the memory layout (information </w:t>
+      </w:r>
+      <w:proofErr w:type="gramStart"/>
+      <w:r>
+        <w:t>about  how</w:t>
+      </w:r>
+      <w:proofErr w:type="gramEnd"/>
+      <w:r>
+        <w:t xml:space="preserve"> much allocated to which process’s thread) and destroying the shared memory which </w:t>
+      </w:r>
+      <w:proofErr w:type="gramStart"/>
+      <w:r>
+        <w:t>you  could</w:t>
+      </w:r>
+      <w:proofErr w:type="gramEnd"/>
+      <w:r>
+        <w:t xml:space="preserve"> find in </w:t>
+      </w:r>
+      <w:r>
+        <w:rPr>
+          <w:b/>
+          <w:bCs/>
+        </w:rPr>
+        <w:t>SharedMemory.cpp</w:t>
+      </w:r>
+    </w:p>
+    <w:p>
+      <w:pPr>
+        <w:rPr>
+          <w:b/>
+          <w:bCs/>
+        </w:rPr>
+      </w:pPr>
+      <w:proofErr w:type="spellStart"/>
+      <w:r>
+        <w:rPr>
+          <w:b/>
+          <w:bCs/>
+        </w:rPr>
+        <w:t>printMemoryLayout</w:t>
+      </w:r>
+      <w:proofErr w:type="spellEnd"/>
+      <w:r>
+        <w:rPr>
+          <w:b/>
+          <w:bCs/>
+        </w:rPr>
+        <w:t>(&amp;</w:t>
+      </w:r>
+      <w:proofErr w:type="spellStart"/>
+      <w:r>
+        <w:rPr>
+          <w:b/>
+          <w:bCs/>
+        </w:rPr>
+        <w:t>shm</w:t>
+      </w:r>
+      <w:proofErr w:type="spellEnd"/>
+      <w:r>
+        <w:rPr>
+          <w:b/>
+          <w:bCs/>
+        </w:rPr>
+        <w:t>);</w:t>
+      </w:r>
+    </w:p>
+    <w:p>
+      <w:proofErr w:type="spellStart"/>
+      <w:r>
+        <w:rPr>
+          <w:b/>
+          <w:bCs/>
+        </w:rPr>
+        <w:t>destroySharedMemory</w:t>
+      </w:r>
+      <w:proofErr w:type="spellEnd"/>
+      <w:r>
+        <w:rPr>
+          <w:b/>
+          <w:bCs/>
+        </w:rPr>
+        <w:t>(&amp;</w:t>
+      </w:r>
+      <w:proofErr w:type="spellStart"/>
+      <w:r>
+        <w:rPr>
+          <w:b/>
+          <w:bCs/>
+        </w:rPr>
+        <w:t>shm</w:t>
+      </w:r>
+      <w:proofErr w:type="spellEnd"/>
+      <w:r>
+        <w:rPr>
+          <w:b/>
+          <w:bCs/>
+        </w:rPr>
+        <w:t>);</w:t>
+      </w:r>
+      <w:r>
+        <w:t xml:space="preserve"> //destroy the memory mapped for parent also</w:t>
+      </w:r>
+    </w:p>
+    <w:p/>
+    <w:p>
+      <w:pPr>
+        <w:rPr>
+          <w:b/>
+          <w:bCs/>
+          <w:sz w:val="32"/>
+          <w:szCs w:val="32"/>
+        </w:rPr>
+      </w:pPr>
+      <w:r>
+        <w:rPr>
+          <w:b/>
+          <w:bCs/>
+          <w:sz w:val="32"/>
+          <w:szCs w:val="32"/>
+        </w:rPr>
+        <w:t xml:space="preserve">5. </w:t>
+      </w:r>
+      <w:proofErr w:type="spellStart"/>
+      <w:r>
+        <w:rPr>
+          <w:b/>
+          <w:bCs/>
+          <w:sz w:val="32"/>
+          <w:szCs w:val="32"/>
+        </w:rPr>
+        <w:t>RunProcess</w:t>
+      </w:r>
+      <w:proofErr w:type="spellEnd"/>
+      <w:r>
+        <w:rPr>
+          <w:b/>
+          <w:bCs/>
+          <w:sz w:val="32"/>
+          <w:szCs w:val="32"/>
+        </w:rPr>
+        <w:t xml:space="preserve"> in </w:t>
+      </w:r>
+      <w:proofErr w:type="gramStart"/>
+      <w:r>
+        <w:rPr>
+          <w:b/>
+          <w:bCs/>
+          <w:sz w:val="32"/>
+          <w:szCs w:val="32"/>
+        </w:rPr>
+        <w:t>main(</w:t>
+      </w:r>
+      <w:proofErr w:type="gramEnd"/>
+      <w:r>
+        <w:rPr>
+          <w:b/>
+          <w:bCs/>
+          <w:sz w:val="32"/>
+          <w:szCs w:val="32"/>
+        </w:rPr>
+        <w:t xml:space="preserve">) </w:t>
+      </w:r>
+      <w:r>
+        <w:rPr>
+          <w:b/>
+          <w:bCs/>
+          <w:sz w:val="32"/>
+          <w:szCs w:val="32"/>
+        </w:rPr>
+        <w:t>–</w:t>
+      </w:r>
+      <w:r>
+        <w:rPr>
+          <w:b/>
+          <w:bCs/>
+          <w:sz w:val="32"/>
+          <w:szCs w:val="32"/>
+        </w:rPr>
+        <w:t xml:space="preserve"> </w:t>
+      </w:r>
+    </w:p>
+    <w:p>
+      <w:r>
+        <w:t xml:space="preserve">In this we are creating an array of type </w:t>
+      </w:r>
+      <w:proofErr w:type="spellStart"/>
+      <w:r>
+        <w:rPr>
+          <w:b/>
+          <w:bCs/>
+        </w:rPr>
+        <w:t>pthrea</w:t>
+      </w:r>
+      <w:r>
+        <w:rPr>
+          <w:b/>
+          <w:bCs/>
+        </w:rPr>
+        <w:t>d</w:t>
+      </w:r>
+      <w:proofErr w:type="spellEnd"/>
+      <w:r>
+        <w:t xml:space="preserve"> whose size is </w:t>
+      </w:r>
+      <w:r>
+        <w:rPr>
+          <w:b/>
+          <w:bCs/>
+        </w:rPr>
+        <w:t>NUM_THREADS (3)</w:t>
+      </w:r>
+      <w:r>
+        <w:t xml:space="preserve"> defined at start which represents threads. Since we are calling this function for only 2 processes. </w:t>
+      </w:r>
+      <w:r>
+        <w:rPr>
+          <w:b/>
+          <w:bCs/>
+        </w:rPr>
+        <w:t xml:space="preserve">Number of threads will be 6 </w:t>
+      </w:r>
+      <w:r>
+        <w:t>so number of memory allocations will be 6 in total.</w:t>
+      </w:r>
+    </w:p>
+    <w:p>
+      <w:pPr>
+        <w:pStyle w:val="ListParagraph"/>
+        <w:numPr>
+          <w:ilvl w:val="0"/>
+          <w:numId w:val="1"/>
+        </w:numPr>
+      </w:pPr>
+      <w:r>
+        <w:t xml:space="preserve">Now suppose P1 arrives in </w:t>
+      </w:r>
+      <w:proofErr w:type="spellStart"/>
+      <w:r>
+        <w:t>runProcess</w:t>
+      </w:r>
+      <w:proofErr w:type="spellEnd"/>
+      <w:r>
+        <w:t xml:space="preserve"> </w:t>
+      </w:r>
+    </w:p>
+    <w:p>
+      <w:pPr>
+        <w:pStyle w:val="ListParagraph"/>
+        <w:numPr>
+          <w:ilvl w:val="0"/>
+          <w:numId w:val="1"/>
+        </w:numPr>
+      </w:pPr>
+      <w:r>
+        <w:t xml:space="preserve">3 </w:t>
+      </w:r>
+      <w:proofErr w:type="gramStart"/>
+      <w:r>
+        <w:t>Threads  will</w:t>
+      </w:r>
+      <w:proofErr w:type="gramEnd"/>
+      <w:r>
+        <w:t xml:space="preserve"> be created </w:t>
+      </w:r>
+    </w:p>
+    <w:p>
+      <w:pPr>
+        <w:pStyle w:val="ListParagraph"/>
+        <w:numPr>
+          <w:ilvl w:val="0"/>
+          <w:numId w:val="1"/>
+        </w:numPr>
+      </w:pPr>
+      <w:r>
+        <w:t xml:space="preserve">Declare an array of </w:t>
+      </w:r>
+      <w:proofErr w:type="spellStart"/>
+      <w:r>
+        <w:t>ThreadArgs</w:t>
+      </w:r>
+      <w:proofErr w:type="spellEnd"/>
+      <w:r>
+        <w:t xml:space="preserve"> structure in which you fill information about each of those NUM_THREADS like process id (which </w:t>
+      </w:r>
+      <w:proofErr w:type="gramStart"/>
+      <w:r>
+        <w:t>process  do</w:t>
+      </w:r>
+      <w:proofErr w:type="gramEnd"/>
+      <w:r>
+        <w:t xml:space="preserve"> they belong to), shared memory pointer(</w:t>
+      </w:r>
+      <w:proofErr w:type="spellStart"/>
+      <w:r>
+        <w:t>shm</w:t>
+      </w:r>
+      <w:proofErr w:type="spellEnd"/>
+      <w:r>
+        <w:t>), allocation size (manual in our case).</w:t>
+      </w:r>
+    </w:p>
+    <w:p>
+      <w:pPr>
+        <w:pStyle w:val="ListParagraph"/>
+        <w:numPr>
+          <w:ilvl w:val="0"/>
+          <w:numId w:val="1"/>
+        </w:numPr>
+      </w:pPr>
+      <w:proofErr w:type="spellStart"/>
+      <w:r>
+        <w:rPr>
+          <w:b/>
+          <w:bCs/>
+        </w:rPr>
+        <w:t>pthread_create</w:t>
+      </w:r>
+      <w:proofErr w:type="spellEnd"/>
+      <w:r>
+        <w:t>(&amp;threads[</w:t>
+      </w:r>
+      <w:proofErr w:type="spellStart"/>
+      <w:r>
+        <w:t>i</w:t>
+      </w:r>
+      <w:proofErr w:type="spellEnd"/>
+      <w:r>
+        <w:t xml:space="preserve">], </w:t>
+      </w:r>
+      <w:proofErr w:type="spellStart"/>
+      <w:r>
+        <w:t>nullptr</w:t>
+      </w:r>
+      <w:proofErr w:type="spellEnd"/>
+      <w:r>
+        <w:t xml:space="preserve">, </w:t>
+      </w:r>
+      <w:proofErr w:type="spellStart"/>
+      <w:r>
+        <w:t>threadFunc</w:t>
+      </w:r>
+      <w:proofErr w:type="spellEnd"/>
+      <w:r>
+        <w:t>, &amp;</w:t>
+      </w:r>
+      <w:proofErr w:type="spellStart"/>
+      <w:r>
+        <w:t>args</w:t>
+      </w:r>
+      <w:proofErr w:type="spellEnd"/>
+      <w:r>
+        <w:t>[</w:t>
+      </w:r>
+      <w:proofErr w:type="spellStart"/>
+      <w:r>
+        <w:t>i</w:t>
+      </w:r>
+      <w:proofErr w:type="spellEnd"/>
+      <w:r>
+        <w:t>]);</w:t>
+      </w:r>
+    </w:p>
+    <w:p>
+      <w:pPr>
+        <w:pStyle w:val="ListParagraph"/>
+        <w:rPr>
+          <w:b/>
+          <w:bCs/>
+        </w:rPr>
+      </w:pPr>
+      <w:r>
+        <w:t xml:space="preserve">Now each of </w:t>
+      </w:r>
+      <w:proofErr w:type="gramStart"/>
+      <w:r>
+        <w:t>these thread</w:t>
+      </w:r>
+      <w:proofErr w:type="gramEnd"/>
+      <w:r>
+        <w:t xml:space="preserve"> will be created and as soon as they are created then they call a function called </w:t>
+      </w:r>
+      <w:proofErr w:type="spellStart"/>
+      <w:r>
+        <w:rPr>
+          <w:b/>
+          <w:bCs/>
+        </w:rPr>
+        <w:t>threadFunc</w:t>
+      </w:r>
+      <w:proofErr w:type="spellEnd"/>
+      <w:r>
+        <w:rPr>
+          <w:b/>
+          <w:bCs/>
+        </w:rPr>
+        <w:t>(</w:t>
+      </w:r>
+      <w:proofErr w:type="spellStart"/>
+      <w:r>
+        <w:rPr>
+          <w:b/>
+          <w:bCs/>
+        </w:rPr>
+        <w:t>args</w:t>
+      </w:r>
+      <w:proofErr w:type="spellEnd"/>
+      <w:r>
+        <w:rPr>
+          <w:b/>
+          <w:bCs/>
+        </w:rPr>
+        <w:t>)</w:t>
+      </w:r>
+      <w:r>
+        <w:t xml:space="preserve"> where</w:t>
+      </w:r>
+      <w:r>
+        <w:rPr>
+          <w:b/>
+          <w:bCs/>
+        </w:rPr>
+        <w:t xml:space="preserve"> </w:t>
+      </w:r>
+      <w:proofErr w:type="spellStart"/>
+      <w:r>
+        <w:rPr>
+          <w:b/>
+          <w:bCs/>
+        </w:rPr>
+        <w:t>args</w:t>
+      </w:r>
+      <w:proofErr w:type="spellEnd"/>
+      <w:r>
+        <w:t xml:space="preserve"> represents the thread arguments, and this is the function responsible for </w:t>
+      </w:r>
+      <w:proofErr w:type="spellStart"/>
+      <w:r>
+        <w:t>alllocations</w:t>
+      </w:r>
+      <w:proofErr w:type="spellEnd"/>
+      <w:r>
+        <w:t xml:space="preserve"> in memory using strategies like </w:t>
+      </w:r>
+      <w:r>
+        <w:rPr>
+          <w:b/>
+          <w:bCs/>
+        </w:rPr>
+        <w:t>First Fit, Worst Fit, Best Fit, Next fit algorithms.</w:t>
+      </w:r>
+    </w:p>
+    <w:p>
+      <w:pPr>
+        <w:pStyle w:val="ListParagraph"/>
+        <w:rPr>
+          <w:b/>
+          <w:bCs/>
+        </w:rPr>
+      </w:pPr>
+    </w:p>
+    <w:p>
+      <w:pPr>
+        <w:pStyle w:val="ListParagraph"/>
+        <w:rPr>
+          <w:b/>
+          <w:bCs/>
+        </w:rPr>
+      </w:pPr>
+      <w:proofErr w:type="spellStart"/>
+      <w:r>
+        <w:rPr>
+          <w:b/>
+          <w:bCs/>
+        </w:rPr>
+        <w:lastRenderedPageBreak/>
+        <w:t>ThreadArgs</w:t>
+      </w:r>
+      <w:proofErr w:type="spellEnd"/>
+      <w:r>
+        <w:rPr>
+          <w:b/>
+          <w:bCs/>
+        </w:rPr>
+        <w:t xml:space="preserve"> structure – </w:t>
+      </w:r>
+    </w:p>
+    <w:p>
+      <w:pPr>
+        <w:pStyle w:val="ListParagraph"/>
+      </w:pPr>
+      <w:r>
+        <w:t xml:space="preserve">struct </w:t>
+      </w:r>
+      <w:proofErr w:type="spellStart"/>
+      <w:r>
+        <w:t>ThreadArgs</w:t>
+      </w:r>
+      <w:proofErr w:type="spellEnd"/>
+      <w:r>
+        <w:t xml:space="preserve"> {</w:t>
+      </w:r>
+    </w:p>
+    <w:p>
+      <w:pPr>
+        <w:pStyle w:val="ListParagraph"/>
+      </w:pPr>
+      <w:r>
+        <w:t xml:space="preserve">    </w:t>
+      </w:r>
+    </w:p>
+    <w:p>
+      <w:pPr>
+        <w:pStyle w:val="ListParagraph"/>
+      </w:pPr>
+      <w:r>
+        <w:t xml:space="preserve">    </w:t>
+      </w:r>
+      <w:proofErr w:type="spellStart"/>
+      <w:r>
+        <w:t>SharedMemory</w:t>
+      </w:r>
+      <w:proofErr w:type="spellEnd"/>
+      <w:r>
+        <w:t xml:space="preserve">* </w:t>
+      </w:r>
+      <w:proofErr w:type="spellStart"/>
+      <w:r>
+        <w:t>shm</w:t>
+      </w:r>
+      <w:proofErr w:type="spellEnd"/>
+      <w:r>
+        <w:t>;//pointer to shared memory so that each thread could access the thread</w:t>
+      </w:r>
+    </w:p>
+    <w:p>
+      <w:pPr>
+        <w:pStyle w:val="ListParagraph"/>
+      </w:pPr>
+      <w:r>
+        <w:t xml:space="preserve">    </w:t>
+      </w:r>
+    </w:p>
+    <w:p>
+      <w:pPr>
+        <w:pStyle w:val="ListParagraph"/>
+      </w:pPr>
+      <w:r>
+        <w:t xml:space="preserve">    int </w:t>
+      </w:r>
+      <w:proofErr w:type="spellStart"/>
+      <w:r>
+        <w:t>processID</w:t>
+      </w:r>
+      <w:proofErr w:type="spellEnd"/>
+      <w:r>
+        <w:t>;//identifier that which process is using the Thread</w:t>
+      </w:r>
+    </w:p>
+    <w:p>
+      <w:pPr>
+        <w:pStyle w:val="ListParagraph"/>
+      </w:pPr>
+      <w:r>
+        <w:t xml:space="preserve">    </w:t>
+      </w:r>
+    </w:p>
+    <w:p>
+      <w:pPr>
+        <w:pStyle w:val="ListParagraph"/>
+      </w:pPr>
+      <w:r>
+        <w:t xml:space="preserve">    int </w:t>
+      </w:r>
+      <w:proofErr w:type="spellStart"/>
+      <w:r>
+        <w:t>allocationSize</w:t>
+      </w:r>
+      <w:proofErr w:type="spellEnd"/>
+      <w:r>
+        <w:t>;//specifies the size of memory requesting to allocated</w:t>
+      </w:r>
+    </w:p>
+    <w:p>
+      <w:pPr>
+        <w:pStyle w:val="ListParagraph"/>
+      </w:pPr>
+      <w:r>
+        <w:t>};</w:t>
+      </w:r>
+    </w:p>
+    <w:p>
+      <w:pPr>
+        <w:pStyle w:val="ListParagraph"/>
+      </w:pPr>
+    </w:p>
+    <w:p>
+      <w:pPr>
+        <w:pStyle w:val="ListParagraph"/>
+      </w:pPr>
     </w:p>
     <w:sectPr>
       <w:pgSz w:w="12240" w:h="15840" w:code="1"/>
@@ -77,6 +2532,127 @@
     </w:sectPr>
   </w:body>
 </w:document>
+</file>
+
+<file path=word/numbering.xml><?xml version="1.0" encoding="utf-8"?>
+<w:numbering xmlns:wpc="http://schemas.microsoft.com/office/word/2010/wordprocessingCanvas" xmlns:cx="http://schemas.microsoft.com/office/drawing/2014/chartex" xmlns:cx1="http://schemas.microsoft.com/office/drawing/2015/9/8/chartex" xmlns:cx2="http://schemas.microsoft.com/office/drawing/2015/10/21/chartex" xmlns:cx3="http://schemas.microsoft.com/office/drawing/2016/5/9/chartex" xmlns:cx4="http://schemas.microsoft.com/office/drawing/2016/5/10/chartex" xmlns:cx5="http://schemas.microsoft.com/office/drawing/2016/5/11/chartex" xmlns:cx6="http://schemas.microsoft.com/office/drawing/2016/5/12/chartex" xmlns:cx7="http://schemas.microsoft.com/office/drawing/2016/5/13/chartex" xmlns:cx8="http://schemas.microsoft.com/office/drawing/2016/5/14/chartex" xmlns:mc="http://schemas.openxmlformats.org/markup-compatibility/2006" xmlns:aink="http://schemas.microsoft.com/office/drawing/2016/ink" xmlns:am3d="http://schemas.microsoft.com/office/drawing/2017/model3d" xmlns:o="urn:schemas-microsoft-com:office:office" xmlns:oel="http://schemas.microsoft.com/office/2019/extlst" xmlns:r="http://schemas.openxmlformats.org/officeDocument/2006/relationships" xmlns:m="http://schemas.openxmlformats.org/officeDocument/2006/math" xmlns:v="urn:schemas-microsoft-com:vml" xmlns:wp14="http://schemas.microsoft.com/office/word/2010/wordprocessingDrawing" xmlns:wp="http://schemas.openxmlformats.org/drawingml/2006/wordprocessingDrawing" xmlns:w10="urn:schemas-microsoft-com:office:word" xmlns:w="http://schemas.openxmlformats.org/wordprocessingml/2006/main" xmlns:w14="http://schemas.microsoft.com/office/word/2010/wordml" xmlns:w15="http://schemas.microsoft.com/office/word/2012/wordml" xmlns:w16cex="http://schemas.microsoft.com/office/word/2018/wordml/cex" xmlns:w16cid="http://schemas.microsoft.com/office/word/2016/wordml/cid" xmlns:w16="http://schemas.microsoft.com/office/word/2018/wordml" xmlns:w16du="http://schemas.microsoft.com/office/word/2023/wordml/word16du" xmlns:w16sdtdh="http://schemas.microsoft.com/office/word/2020/wordml/sdtdatahash" xmlns:w16sdtfl="http://schemas.microsoft.com/office/word/2024/wordml/sdtformatlock" xmlns:w16se="http://schemas.microsoft.com/office/word/2015/wordml/symex" xmlns:wpg="http://schemas.microsoft.com/office/word/2010/wordprocessingGroup" xmlns:wpi="http://schemas.microsoft.com/office/word/2010/wordprocessingInk" xmlns:wne="http://schemas.microsoft.com/office/word/2006/wordml" xmlns:wps="http://schemas.microsoft.com/office/word/2010/wordprocessingShape" mc:Ignorable="w14 w15 w16se w16cid w16 w16cex w16sdtdh w16sdtfl w16du wp14">
+  <w:abstractNum w:abstractNumId="0" w15:restartNumberingAfterBreak="0">
+    <w:nsid w:val="449F43F2"/>
+    <w:multiLevelType w:val="hybridMultilevel"/>
+    <w:tmpl w:val="9F563792"/>
+    <w:lvl w:ilvl="0" w:tplc="04090001">
+      <w:start w:val="1"/>
+      <w:numFmt w:val="bullet"/>
+      <w:lvlText w:val=""/>
+      <w:lvlJc w:val="left"/>
+      <w:pPr>
+        <w:ind w:left="720" w:hanging="360"/>
+      </w:pPr>
+      <w:rPr>
+        <w:rFonts w:ascii="Symbol" w:hAnsi="Symbol" w:hint="default"/>
+      </w:rPr>
+    </w:lvl>
+    <w:lvl w:ilvl="1" w:tplc="04090003" w:tentative="1">
+      <w:start w:val="1"/>
+      <w:numFmt w:val="bullet"/>
+      <w:lvlText w:val="o"/>
+      <w:lvlJc w:val="left"/>
+      <w:pPr>
+        <w:ind w:left="1440" w:hanging="360"/>
+      </w:pPr>
+      <w:rPr>
+        <w:rFonts w:ascii="Courier New" w:hAnsi="Courier New" w:cs="Courier New" w:hint="default"/>
+      </w:rPr>
+    </w:lvl>
+    <w:lvl w:ilvl="2" w:tplc="04090005" w:tentative="1">
+      <w:start w:val="1"/>
+      <w:numFmt w:val="bullet"/>
+      <w:lvlText w:val=""/>
+      <w:lvlJc w:val="left"/>
+      <w:pPr>
+        <w:ind w:left="2160" w:hanging="360"/>
+      </w:pPr>
+      <w:rPr>
+        <w:rFonts w:ascii="Wingdings" w:hAnsi="Wingdings" w:hint="default"/>
+      </w:rPr>
+    </w:lvl>
+    <w:lvl w:ilvl="3" w:tplc="04090001" w:tentative="1">
+      <w:start w:val="1"/>
+      <w:numFmt w:val="bullet"/>
+      <w:lvlText w:val=""/>
+      <w:lvlJc w:val="left"/>
+      <w:pPr>
+        <w:ind w:left="2880" w:hanging="360"/>
+      </w:pPr>
+      <w:rPr>
+        <w:rFonts w:ascii="Symbol" w:hAnsi="Symbol" w:hint="default"/>
+      </w:rPr>
+    </w:lvl>
+    <w:lvl w:ilvl="4" w:tplc="04090003" w:tentative="1">
+      <w:start w:val="1"/>
+      <w:numFmt w:val="bullet"/>
+      <w:lvlText w:val="o"/>
+      <w:lvlJc w:val="left"/>
+      <w:pPr>
+        <w:ind w:left="3600" w:hanging="360"/>
+      </w:pPr>
+      <w:rPr>
+        <w:rFonts w:ascii="Courier New" w:hAnsi="Courier New" w:cs="Courier New" w:hint="default"/>
+      </w:rPr>
+    </w:lvl>
+    <w:lvl w:ilvl="5" w:tplc="04090005" w:tentative="1">
+      <w:start w:val="1"/>
+      <w:numFmt w:val="bullet"/>
+      <w:lvlText w:val=""/>
+      <w:lvlJc w:val="left"/>
+      <w:pPr>
+        <w:ind w:left="4320" w:hanging="360"/>
+      </w:pPr>
+      <w:rPr>
+        <w:rFonts w:ascii="Wingdings" w:hAnsi="Wingdings" w:hint="default"/>
+      </w:rPr>
+    </w:lvl>
+    <w:lvl w:ilvl="6" w:tplc="04090001" w:tentative="1">
+      <w:start w:val="1"/>
+      <w:numFmt w:val="bullet"/>
+      <w:lvlText w:val=""/>
+      <w:lvlJc w:val="left"/>
+      <w:pPr>
+        <w:ind w:left="5040" w:hanging="360"/>
+      </w:pPr>
+      <w:rPr>
+        <w:rFonts w:ascii="Symbol" w:hAnsi="Symbol" w:hint="default"/>
+      </w:rPr>
+    </w:lvl>
+    <w:lvl w:ilvl="7" w:tplc="04090003" w:tentative="1">
+      <w:start w:val="1"/>
+      <w:numFmt w:val="bullet"/>
+      <w:lvlText w:val="o"/>
+      <w:lvlJc w:val="left"/>
+      <w:pPr>
+        <w:ind w:left="5760" w:hanging="360"/>
+      </w:pPr>
+      <w:rPr>
+        <w:rFonts w:ascii="Courier New" w:hAnsi="Courier New" w:cs="Courier New" w:hint="default"/>
+      </w:rPr>
+    </w:lvl>
+    <w:lvl w:ilvl="8" w:tplc="04090005" w:tentative="1">
+      <w:start w:val="1"/>
+      <w:numFmt w:val="bullet"/>
+      <w:lvlText w:val=""/>
+      <w:lvlJc w:val="left"/>
+      <w:pPr>
+        <w:ind w:left="6480" w:hanging="360"/>
+      </w:pPr>
+      <w:rPr>
+        <w:rFonts w:ascii="Wingdings" w:hAnsi="Wingdings" w:hint="default"/>
+      </w:rPr>
+    </w:lvl>
+  </w:abstractNum>
+  <w:num w:numId="1" w16cid:durableId="1670713663">
+    <w:abstractNumId w:val="0"/>
+  </w:num>
+</w:numbering>
 </file>
 
 <file path=word/styles.xml><?xml version="1.0" encoding="utf-8"?>
@@ -683,7 +3259,6 @@
   <w:style w:type="character" w:default="1" w:styleId="DefaultParagraphFont">
     <w:name w:val="Default Paragraph Font"/>
     <w:uiPriority w:val="1"/>
-    <w:semiHidden/>
     <w:unhideWhenUsed/>
   </w:style>
   <w:style w:type="table" w:default="1" w:styleId="TableNormal">

</xml_diff>